<commit_message>
my comments to your DD
</commit_message>
<xml_diff>
--- a/DTPD.docx
+++ b/DTPD.docx
@@ -1,6 +1,6 @@
 
 <file path=word/document.xml><?xml version="1.0" encoding="utf-8"?>
-<w:document xmlns:wpc="http://schemas.microsoft.com/office/word/2010/wordprocessingCanvas" xmlns:cx="http://schemas.microsoft.com/office/drawing/2014/chartex" xmlns:cx1="http://schemas.microsoft.com/office/drawing/2015/9/8/chartex" xmlns:mc="http://schemas.openxmlformats.org/markup-compatibility/2006" xmlns:o="urn:schemas-microsoft-com:office:office" xmlns:r="http://schemas.openxmlformats.org/officeDocument/2006/relationships" xmlns:m="http://schemas.openxmlformats.org/officeDocument/2006/math" xmlns:v="urn:schemas-microsoft-com:vml" xmlns:wp14="http://schemas.microsoft.com/office/word/2010/wordprocessingDrawing" xmlns:wp="http://schemas.openxmlformats.org/drawingml/2006/wordprocessingDrawing" xmlns:w10="urn:schemas-microsoft-com:office:word" xmlns:w="http://schemas.openxmlformats.org/wordprocessingml/2006/main" xmlns:w14="http://schemas.microsoft.com/office/word/2010/wordml" xmlns:w15="http://schemas.microsoft.com/office/word/2012/wordml" xmlns:w16se="http://schemas.microsoft.com/office/word/2015/wordml/symex" xmlns:wpg="http://schemas.microsoft.com/office/word/2010/wordprocessingGroup" xmlns:wpi="http://schemas.microsoft.com/office/word/2010/wordprocessingInk" xmlns:wne="http://schemas.microsoft.com/office/word/2006/wordml" xmlns:wps="http://schemas.microsoft.com/office/word/2010/wordprocessingShape" mc:Ignorable="w14 w15 w16se wp14">
+<w:document xmlns:wpc="http://schemas.microsoft.com/office/word/2010/wordprocessingCanvas" xmlns:mo="http://schemas.microsoft.com/office/mac/office/2008/main" xmlns:mc="http://schemas.openxmlformats.org/markup-compatibility/2006" xmlns:mv="urn:schemas-microsoft-com:mac:vml" xmlns:o="urn:schemas-microsoft-com:office:office" xmlns:r="http://schemas.openxmlformats.org/officeDocument/2006/relationships" xmlns:m="http://schemas.openxmlformats.org/officeDocument/2006/math" xmlns:v="urn:schemas-microsoft-com:vml" xmlns:wp14="http://schemas.microsoft.com/office/word/2010/wordprocessingDrawing" xmlns:wp="http://schemas.openxmlformats.org/drawingml/2006/wordprocessingDrawing" xmlns:w10="urn:schemas-microsoft-com:office:word" xmlns:w="http://schemas.openxmlformats.org/wordprocessingml/2006/main" xmlns:w14="http://schemas.microsoft.com/office/word/2010/wordml" xmlns:w15="http://schemas.microsoft.com/office/word/2012/wordml" xmlns:wpg="http://schemas.microsoft.com/office/word/2010/wordprocessingGroup" xmlns:wpi="http://schemas.microsoft.com/office/word/2010/wordprocessingInk" xmlns:wne="http://schemas.microsoft.com/office/word/2006/wordml" xmlns:wps="http://schemas.microsoft.com/office/word/2010/wordprocessingShape" mc:Ignorable="w14 w15 wp14">
   <w:body>
     <w:p>
       <w:pPr>
@@ -404,7 +404,23 @@
                 <w:rFonts w:ascii="Trebuchet MS" w:eastAsia="Trebuchet MS" w:hAnsi="Trebuchet MS" w:cs="Trebuchet MS"/>
                 <w:color w:val="000000"/>
               </w:rPr>
-              <w:t xml:space="preserve">Sahar Gholami </w:t>
+              <w:t xml:space="preserve">Sahar </w:t>
+            </w:r>
+            <w:proofErr w:type="spellStart"/>
+            <w:r>
+              <w:rPr>
+                <w:rFonts w:ascii="Trebuchet MS" w:eastAsia="Trebuchet MS" w:hAnsi="Trebuchet MS" w:cs="Trebuchet MS"/>
+                <w:color w:val="000000"/>
+              </w:rPr>
+              <w:t>Gholami</w:t>
+            </w:r>
+            <w:proofErr w:type="spellEnd"/>
+            <w:r>
+              <w:rPr>
+                <w:rFonts w:ascii="Trebuchet MS" w:eastAsia="Trebuchet MS" w:hAnsi="Trebuchet MS" w:cs="Trebuchet MS"/>
+                <w:color w:val="000000"/>
+              </w:rPr>
+              <w:t xml:space="preserve"> </w:t>
             </w:r>
             <w:proofErr w:type="spellStart"/>
             <w:r>
@@ -893,7 +909,7 @@
           <w:noProof/>
         </w:rPr>
         <w:drawing>
-          <wp:inline distT="114300" distB="114300" distL="114300" distR="114300">
+          <wp:inline distT="114300" distB="114300" distL="114300" distR="114300" wp14:anchorId="6B4BF743" wp14:editId="5C59A95E">
             <wp:extent cx="3516449" cy="2632535"/>
             <wp:effectExtent l="0" t="0" r="8255" b="0"/>
             <wp:docPr id="5" name="image3.png"/>
@@ -934,10 +950,7 @@
         <w:pStyle w:val="Heading3"/>
       </w:pPr>
       <w:r>
-        <w:t xml:space="preserve">Figure 2.1: </w:t>
-      </w:r>
-      <w:r>
-        <w:t>Software Engineering Waterfall Process</w:t>
+        <w:t>Figure 2.1: Software Engineering Waterfall Process</w:t>
       </w:r>
     </w:p>
     <w:p>
@@ -947,10 +960,7 @@
       <w:bookmarkStart w:id="1" w:name="_heading=h.f76ol9rb2ik6" w:colFirst="0" w:colLast="0"/>
       <w:bookmarkEnd w:id="1"/>
       <w:r>
-        <w:t>2.</w:t>
-      </w:r>
-      <w:r>
-        <w:t>1-High level components and their interaction</w:t>
+        <w:t>2.1-High level components and their interaction</w:t>
       </w:r>
     </w:p>
     <w:p>
@@ -978,13 +988,7 @@
         <w:rPr>
           <w:color w:val="000000"/>
         </w:rPr>
-        <w:t>. The architecture diagram provides an</w:t>
-      </w:r>
-      <w:r>
-        <w:rPr>
-          <w:color w:val="000000"/>
-        </w:rPr>
-        <w:t xml:space="preserve"> overview of an entire system, identifying the main components that would</w:t>
+        <w:t>. The architecture diagram provides an overview of an entire system, identifying the main components that would</w:t>
       </w:r>
       <w:r>
         <w:t xml:space="preserve"> be developed for the product and their interfaces. </w:t>
@@ -1009,10 +1013,7 @@
         <w:spacing w:after="0"/>
       </w:pPr>
       <w:r>
-        <w:t>User or</w:t>
-      </w:r>
-      <w:r>
-        <w:t xml:space="preserve"> client which employs a host like HTML browser to connect to the web app through the internet.</w:t>
+        <w:t>User or client which employs a host like HTML browser to connect to the web app through the internet.</w:t>
       </w:r>
     </w:p>
     <w:p>
@@ -1025,6 +1026,7 @@
       <w:r>
         <w:t xml:space="preserve">rnal services (which here are </w:t>
       </w:r>
+      <w:commentRangeStart w:id="2"/>
       <w:proofErr w:type="spellStart"/>
       <w:r>
         <w:t>Ep</w:t>
@@ -1034,7 +1036,17 @@
       </w:r>
       <w:proofErr w:type="spellEnd"/>
       <w:r>
-        <w:t xml:space="preserve"> and OSM) through </w:t>
+        <w:t xml:space="preserve"> and OSM</w:t>
+      </w:r>
+      <w:commentRangeEnd w:id="2"/>
+      <w:r>
+        <w:rPr>
+          <w:rStyle w:val="CommentReference"/>
+        </w:rPr>
+        <w:commentReference w:id="2"/>
+      </w:r>
+      <w:r>
+        <w:t xml:space="preserve">) through </w:t>
       </w:r>
       <w:proofErr w:type="gramStart"/>
       <w:r>
@@ -1042,10 +1054,12 @@
       </w:r>
       <w:proofErr w:type="gramEnd"/>
       <w:r>
-        <w:t xml:space="preserve"> Here is also called WGSI which is the one with</w:t>
-      </w:r>
-      <w:r>
-        <w:t xml:space="preserve"> python. The connections between these main components are illustrated below.</w:t>
+        <w:t xml:space="preserve"> Here is also called W</w:t>
+      </w:r>
+      <w:bookmarkStart w:id="3" w:name="_GoBack"/>
+      <w:bookmarkEnd w:id="3"/>
+      <w:r>
+        <w:t>GSI which is the one with python. The connections between these main components are illustrated below.</w:t>
       </w:r>
     </w:p>
     <w:p>
@@ -1059,7 +1073,7 @@
         </w:rPr>
         <w:lastRenderedPageBreak/>
         <w:drawing>
-          <wp:inline distT="114300" distB="114300" distL="114300" distR="114300">
+          <wp:inline distT="114300" distB="114300" distL="114300" distR="114300" wp14:anchorId="76C367DE" wp14:editId="41749EFE">
             <wp:extent cx="4224338" cy="1905716"/>
             <wp:effectExtent l="0" t="0" r="0" b="0"/>
             <wp:docPr id="10" name="image1.png"/>
@@ -1072,7 +1086,7 @@
                     <pic:cNvPicPr preferRelativeResize="0"/>
                   </pic:nvPicPr>
                   <pic:blipFill>
-                    <a:blip r:embed="rId7"/>
+                    <a:blip r:embed="rId9"/>
                     <a:srcRect/>
                     <a:stretch>
                       <a:fillRect/>
@@ -1099,34 +1113,25 @@
       <w:pPr>
         <w:pStyle w:val="Heading3"/>
       </w:pPr>
-      <w:bookmarkStart w:id="2" w:name="_heading=h.yjtsivj2832j" w:colFirst="0" w:colLast="0"/>
-      <w:bookmarkEnd w:id="2"/>
-      <w:r>
-        <w:t>Figure 2.2</w:t>
-      </w:r>
-      <w:r>
-        <w:t>: High level components of the system and their interactions</w:t>
+      <w:bookmarkStart w:id="4" w:name="_heading=h.yjtsivj2832j" w:colFirst="0" w:colLast="0"/>
+      <w:bookmarkEnd w:id="4"/>
+      <w:r>
+        <w:t>Figure 2.2: High level components of the system and their interactions</w:t>
       </w:r>
     </w:p>
     <w:p>
       <w:pPr>
         <w:pStyle w:val="Heading2"/>
       </w:pPr>
-      <w:bookmarkStart w:id="3" w:name="_heading=h.z6nv4rtl9lr9" w:colFirst="0" w:colLast="0"/>
-      <w:bookmarkEnd w:id="3"/>
-      <w:r>
-        <w:t>2.2</w:t>
-      </w:r>
-      <w:r>
-        <w:t>-Component view</w:t>
-      </w:r>
-    </w:p>
-    <w:p>
-      <w:r>
-        <w:t>A general overview of the whole components and connections between them is provided in t</w:t>
-      </w:r>
-      <w:r>
-        <w:t xml:space="preserve">he figure 2.2. </w:t>
+      <w:bookmarkStart w:id="5" w:name="_heading=h.z6nv4rtl9lr9" w:colFirst="0" w:colLast="0"/>
+      <w:bookmarkEnd w:id="5"/>
+      <w:r>
+        <w:t>2.2-Component view</w:t>
+      </w:r>
+    </w:p>
+    <w:p>
+      <w:r>
+        <w:t xml:space="preserve">A general overview of the whole components and connections between them is provided in the figure 2.2. </w:t>
       </w:r>
       <w:r>
         <w:t>The</w:t>
@@ -1138,13 +1143,7 @@
         <w:t xml:space="preserve">id. </w:t>
       </w:r>
       <w:r>
-        <w:t>The users’ comments are stored in the comment database, maint</w:t>
-      </w:r>
-      <w:r>
-        <w:t>aining user id and the time of the post. Third and the main database is PLOS DB. Using this database the web app manages to do its main function which is exploring through maps and graphs using a dataset retrieved dynamically from an external service- whic</w:t>
-      </w:r>
-      <w:r>
-        <w:t xml:space="preserve">h is here </w:t>
+        <w:t xml:space="preserve">The users’ comments are stored in the comment database, maintaining user id and the time of the post. Third and the main database is PLOS DB. Using this database the web app manages to do its main function which is exploring through maps and graphs using a dataset retrieved dynamically from an external service- which is here </w:t>
       </w:r>
       <w:proofErr w:type="spellStart"/>
       <w:r>
@@ -1152,7 +1151,29 @@
       </w:r>
       <w:proofErr w:type="spellEnd"/>
       <w:r>
-        <w:t xml:space="preserve"> platform. Let us not forget that the auxiliary platform OSM boosts the visualization process. In order to connect and retrieve data from the external platforms WGSI manages API. </w:t>
+        <w:t xml:space="preserve"> platform. Let us not forget that the auxiliary platform OSM boosts the visualization process. </w:t>
+      </w:r>
+      <w:proofErr w:type="gramStart"/>
+      <w:r>
+        <w:t>In order to</w:t>
+      </w:r>
+      <w:proofErr w:type="gramEnd"/>
+      <w:r>
+        <w:t xml:space="preserve"> connect and retrieve data from the external platforms </w:t>
+      </w:r>
+      <w:commentRangeStart w:id="6"/>
+      <w:r>
+        <w:t>WGSI manages API</w:t>
+      </w:r>
+      <w:commentRangeEnd w:id="6"/>
+      <w:r>
+        <w:rPr>
+          <w:rStyle w:val="CommentReference"/>
+        </w:rPr>
+        <w:commentReference w:id="6"/>
+      </w:r>
+      <w:r>
+        <w:t xml:space="preserve">. </w:t>
       </w:r>
       <w:r>
         <w:t>In</w:t>
@@ -1164,10 +1185,7 @@
         <w:t xml:space="preserve"> </w:t>
       </w:r>
       <w:r>
-        <w:t>ap</w:t>
-      </w:r>
-      <w:r>
-        <w:t xml:space="preserve">p and the external services conceived by WGSI. The use of an API for retrieving data is functional to the fact that if new data is collected by the </w:t>
+        <w:t xml:space="preserve">app and the external services conceived by WGSI. The use of an API for retrieving data is functional to the fact that if new data is collected by the </w:t>
       </w:r>
       <w:proofErr w:type="spellStart"/>
       <w:r>
@@ -1181,10 +1199,7 @@
         <w:t>Furthermore</w:t>
       </w:r>
       <w:r>
-        <w:t xml:space="preserve"> an auxil</w:t>
-      </w:r>
-      <w:r>
-        <w:t>iary static data is needed (which is here the road network of the area), this is included in the web app using PostgreSQL. So using this database in the backend the app can exploit it for auxiliary data.</w:t>
+        <w:t xml:space="preserve"> an auxiliary static data is needed (which is here the road network of the area), this is included in the web app using PostgreSQL. So using this database in the backend the app can exploit it for auxiliary data.</w:t>
       </w:r>
     </w:p>
     <w:p/>
@@ -1199,7 +1214,7 @@
         </w:rPr>
         <w:lastRenderedPageBreak/>
         <w:drawing>
-          <wp:inline distT="114300" distB="114300" distL="114300" distR="114300">
+          <wp:inline distT="114300" distB="114300" distL="114300" distR="114300" wp14:anchorId="32044D1E" wp14:editId="6A0F3F61">
             <wp:extent cx="6000750" cy="4124325"/>
             <wp:effectExtent l="0" t="0" r="0" b="0"/>
             <wp:docPr id="6" name="image15.jpg"/>
@@ -1212,7 +1227,7 @@
                     <pic:cNvPicPr preferRelativeResize="0"/>
                   </pic:nvPicPr>
                   <pic:blipFill>
-                    <a:blip r:embed="rId8"/>
+                    <a:blip r:embed="rId10"/>
                     <a:srcRect r="-961" b="6681"/>
                     <a:stretch>
                       <a:fillRect/>
@@ -1239,14 +1254,23 @@
       <w:pPr>
         <w:pStyle w:val="Heading3"/>
       </w:pPr>
-      <w:bookmarkStart w:id="4" w:name="_heading=h.fpt15m71uwms" w:colFirst="0" w:colLast="0"/>
-      <w:bookmarkEnd w:id="4"/>
+      <w:bookmarkStart w:id="7" w:name="_heading=h.fpt15m71uwms" w:colFirst="0" w:colLast="0"/>
+      <w:bookmarkEnd w:id="7"/>
       <w:r>
         <w:t>Figure 2.3</w:t>
       </w:r>
+      <w:commentRangeStart w:id="8"/>
       <w:r>
         <w:t>: A general overview of the components</w:t>
       </w:r>
+      <w:commentRangeEnd w:id="8"/>
+      <w:r>
+        <w:rPr>
+          <w:rStyle w:val="CommentReference"/>
+          <w:i w:val="0"/>
+        </w:rPr>
+        <w:commentReference w:id="8"/>
+      </w:r>
     </w:p>
     <w:p>
       <w:r>
@@ -1294,10 +1318,7 @@
         <w:t>Two</w:t>
       </w:r>
       <w:r>
-        <w:t xml:space="preserve"> of them are</w:t>
-      </w:r>
-      <w:r>
-        <w:t xml:space="preserve"> created by the users, including “User Information </w:t>
+        <w:t xml:space="preserve"> of them are created by the users, including “User Information </w:t>
       </w:r>
       <w:r>
         <w:t>Database</w:t>
@@ -1314,10 +1335,7 @@
         <w:t>WGSI:</w:t>
       </w:r>
       <w:r>
-        <w:t xml:space="preserve"> this interface provides interactions between the web app and external services. It consists of API </w:t>
-      </w:r>
-      <w:r>
-        <w:t xml:space="preserve">of different external services including OSM API, </w:t>
+        <w:t xml:space="preserve"> this interface provides interactions between the web app and external services. It consists of API of different external services including OSM API, </w:t>
       </w:r>
       <w:proofErr w:type="spellStart"/>
       <w:r>
@@ -1325,105 +1343,97 @@
       </w:r>
       <w:proofErr w:type="spellEnd"/>
       <w:r>
-        <w:t xml:space="preserve"> API and </w:t>
+        <w:t xml:space="preserve"> API and Postgres to interact with the local machine.</w:t>
+      </w:r>
+    </w:p>
+    <w:p>
+      <w:commentRangeStart w:id="9"/>
+      <w:r>
+        <w:rPr>
+          <w:b/>
+        </w:rPr>
+        <w:t>Boolean</w:t>
+      </w:r>
+      <w:r>
+        <w:rPr>
+          <w:b/>
+        </w:rPr>
+        <w:t xml:space="preserve"> tool:</w:t>
+      </w:r>
+      <w:r>
+        <w:t xml:space="preserve"> some requests need to be diagnosed whether following the requirements or not.</w:t>
+      </w:r>
+      <w:commentRangeEnd w:id="9"/>
+      <w:r>
+        <w:rPr>
+          <w:rStyle w:val="CommentReference"/>
+        </w:rPr>
+        <w:commentReference w:id="9"/>
+      </w:r>
+    </w:p>
+    <w:p>
+      <w:r>
+        <w:rPr>
+          <w:b/>
+        </w:rPr>
+        <w:t xml:space="preserve">External Services: </w:t>
+      </w:r>
+      <w:r>
+        <w:t xml:space="preserve">these include several platforms which provide the main database of the web application. They are </w:t>
       </w:r>
       <w:proofErr w:type="spellStart"/>
       <w:r>
-        <w:t>Postgres</w:t>
+        <w:t>Epicollect</w:t>
       </w:r>
       <w:proofErr w:type="spellEnd"/>
       <w:r>
-        <w:t xml:space="preserve"> to interact with the local machine.</w:t>
-      </w:r>
-    </w:p>
-    <w:p>
-      <w:r>
-        <w:rPr>
-          <w:b/>
-        </w:rPr>
-        <w:t>Boolean</w:t>
-      </w:r>
-      <w:r>
-        <w:rPr>
-          <w:b/>
-        </w:rPr>
-        <w:t xml:space="preserve"> tool:</w:t>
-      </w:r>
-      <w:r>
-        <w:t xml:space="preserve"> some requests need to be diagnosed whether following the requirements or not.</w:t>
-      </w:r>
-    </w:p>
-    <w:p>
-      <w:r>
-        <w:rPr>
-          <w:b/>
-        </w:rPr>
-        <w:t xml:space="preserve">External Services: </w:t>
-      </w:r>
-      <w:r>
-        <w:t>these include several platforms</w:t>
-      </w:r>
-      <w:r>
-        <w:t xml:space="preserve"> which provide the main database of the web application. They are </w:t>
+        <w:t xml:space="preserve"> which contains the parameters for PLOS calculation, OSM provides the </w:t>
       </w:r>
       <w:proofErr w:type="spellStart"/>
       <w:r>
-        <w:t>Epicollect</w:t>
+        <w:t>basemap</w:t>
       </w:r>
       <w:proofErr w:type="spellEnd"/>
       <w:r>
-        <w:t xml:space="preserve"> which contains the parameters for PLOS calculation, OSM provides the </w:t>
-      </w:r>
-      <w:proofErr w:type="spellStart"/>
-      <w:r>
-        <w:t>basemap</w:t>
-      </w:r>
-      <w:proofErr w:type="spellEnd"/>
-      <w:r>
-        <w:t xml:space="preserve"> of the map frame. Also the data retrieved from </w:t>
-      </w:r>
-      <w:proofErr w:type="spellStart"/>
-      <w:r>
-        <w:t>Postgres</w:t>
-      </w:r>
-      <w:proofErr w:type="spellEnd"/>
-      <w:r>
-        <w:t>.</w:t>
+        <w:t xml:space="preserve"> of the map frame. Also the data retrieved from Postgres.</w:t>
       </w:r>
     </w:p>
     <w:p>
       <w:pPr>
         <w:pStyle w:val="Heading2"/>
       </w:pPr>
-      <w:bookmarkStart w:id="5" w:name="_heading=h.ir2lo9kfzatx" w:colFirst="0" w:colLast="0"/>
-      <w:bookmarkEnd w:id="5"/>
+      <w:bookmarkStart w:id="10" w:name="_heading=h.ir2lo9kfzatx" w:colFirst="0" w:colLast="0"/>
+      <w:bookmarkEnd w:id="10"/>
       <w:r>
         <w:lastRenderedPageBreak/>
-        <w:t>2.3</w:t>
-      </w:r>
-      <w:bookmarkStart w:id="6" w:name="_GoBack"/>
-      <w:bookmarkEnd w:id="6"/>
-      <w:r>
-        <w:t>-System Sequence Diagram (SSD)</w:t>
-      </w:r>
-    </w:p>
-    <w:p>
-      <w:pPr>
-        <w:rPr>
-          <w:color w:val="000000"/>
-        </w:rPr>
-      </w:pPr>
-      <w:r>
-        <w:rPr>
-          <w:color w:val="000000"/>
-        </w:rPr>
-        <w:t>I</w:t>
-      </w:r>
-      <w:r>
-        <w:rPr>
-          <w:color w:val="000000"/>
-        </w:rPr>
-        <w:t xml:space="preserve">n this section we follow the behavior of each component of the system for each use case. </w:t>
+        <w:t>2.3-System Sequence Diagram (SSD)</w:t>
+      </w:r>
+    </w:p>
+    <w:p>
+      <w:pPr>
+        <w:rPr>
+          <w:color w:val="000000"/>
+        </w:rPr>
+      </w:pPr>
+      <w:commentRangeStart w:id="11"/>
+      <w:r>
+        <w:rPr>
+          <w:color w:val="000000"/>
+        </w:rPr>
+        <w:t xml:space="preserve">In this section </w:t>
+      </w:r>
+      <w:commentRangeEnd w:id="11"/>
+      <w:r>
+        <w:rPr>
+          <w:rStyle w:val="CommentReference"/>
+        </w:rPr>
+        <w:commentReference w:id="11"/>
+      </w:r>
+      <w:r>
+        <w:rPr>
+          <w:color w:val="000000"/>
+        </w:rPr>
+        <w:t xml:space="preserve">we follow the behavior of each component of the system for each use case. </w:t>
       </w:r>
       <w:r>
         <w:rPr>
@@ -1437,7 +1447,7 @@
         </w:rPr>
         <w:t xml:space="preserve"> sequence diagram (SSD) is a </w:t>
       </w:r>
-      <w:hyperlink r:id="rId9">
+      <w:hyperlink r:id="rId11">
         <w:r>
           <w:rPr>
             <w:color w:val="000000"/>
@@ -1451,7 +1461,7 @@
         </w:rPr>
         <w:t xml:space="preserve"> that shows, for a particular </w:t>
       </w:r>
-      <w:hyperlink r:id="rId10">
+      <w:hyperlink r:id="rId12">
         <w:r>
           <w:rPr>
             <w:color w:val="000000"/>
@@ -1491,7 +1501,7 @@
           <w:noProof/>
         </w:rPr>
         <w:drawing>
-          <wp:inline distT="114300" distB="114300" distL="114300" distR="114300">
+          <wp:inline distT="114300" distB="114300" distL="114300" distR="114300" wp14:anchorId="65FF5104" wp14:editId="0ED3EC0F">
             <wp:extent cx="4576763" cy="3459359"/>
             <wp:effectExtent l="0" t="0" r="0" b="0"/>
             <wp:docPr id="15" name="image14.jpg"/>
@@ -1504,7 +1514,7 @@
                     <pic:cNvPicPr preferRelativeResize="0"/>
                   </pic:nvPicPr>
                   <pic:blipFill>
-                    <a:blip r:embed="rId11"/>
+                    <a:blip r:embed="rId13"/>
                     <a:srcRect b="27680"/>
                     <a:stretch>
                       <a:fillRect/>
@@ -1531,33 +1541,36 @@
       <w:pPr>
         <w:pStyle w:val="Heading3"/>
       </w:pPr>
-      <w:bookmarkStart w:id="7" w:name="_heading=h.v927y5osym7y" w:colFirst="0" w:colLast="0"/>
-      <w:bookmarkEnd w:id="7"/>
+      <w:bookmarkStart w:id="12" w:name="_heading=h.v927y5osym7y" w:colFirst="0" w:colLast="0"/>
+      <w:bookmarkEnd w:id="12"/>
       <w:r>
         <w:t>Figure</w:t>
       </w:r>
       <w:r>
         <w:t xml:space="preserve"> 2.4</w:t>
       </w:r>
+      <w:commentRangeStart w:id="13"/>
       <w:r>
         <w:t>: sequence diagram of Sign Up</w:t>
       </w:r>
-    </w:p>
-    <w:p>
-      <w:r>
-        <w:t>As</w:t>
-      </w:r>
-      <w:r>
-        <w:t xml:space="preserve"> shown in the figure 2.3 the registration starts with the user sending the HTTP request through an internet browser. </w:t>
+      <w:commentRangeEnd w:id="13"/>
+      <w:r>
+        <w:rPr>
+          <w:rStyle w:val="CommentReference"/>
+          <w:i w:val="0"/>
+        </w:rPr>
+        <w:commentReference w:id="13"/>
+      </w:r>
+    </w:p>
+    <w:p>
+      <w:r>
+        <w:t xml:space="preserve">As shown in the figure 2.3 the registration starts with the user sending the HTTP request through an internet browser. </w:t>
       </w:r>
       <w:r>
         <w:t>Then</w:t>
       </w:r>
       <w:r>
-        <w:t xml:space="preserve"> the web app responds by sending the registration page in which the user is able to sign up or log in. In case of latter the sequence i</w:t>
-      </w:r>
-      <w:r>
-        <w:t xml:space="preserve">llustrates below. </w:t>
+        <w:t xml:space="preserve"> the web app responds by sending the registration page in which the user is able to sign up or log in. In case of latter the sequence illustrates below. </w:t>
       </w:r>
       <w:r>
         <w:t>The</w:t>
@@ -1569,10 +1582,7 @@
         <w:t>So</w:t>
       </w:r>
       <w:r>
-        <w:t xml:space="preserve"> the web app receives the request and searches in the database to check if it is available or if it follows the regulariz</w:t>
-      </w:r>
-      <w:r>
-        <w:t xml:space="preserve">ation for user and password. In order to do that a </w:t>
+        <w:t xml:space="preserve"> the web app receives the request and searches in the database to check if it is available or if it follows the regularization for user and password. In order to do that a </w:t>
       </w:r>
       <w:r>
         <w:t>Boolean</w:t>
@@ -1580,19 +1590,19 @@
       <w:r>
         <w:t xml:space="preserve"> tool analyzes the request. </w:t>
       </w:r>
+      <w:proofErr w:type="gramStart"/>
       <w:r>
         <w:t>So</w:t>
       </w:r>
+      <w:proofErr w:type="gramEnd"/>
       <w:r>
         <w:t xml:space="preserve"> if it does not follow the regularization codes or the username is not unique the </w:t>
       </w:r>
       <w:proofErr w:type="spellStart"/>
-      <w:proofErr w:type="gramStart"/>
       <w:r>
         <w:t>boolean</w:t>
       </w:r>
       <w:proofErr w:type="spellEnd"/>
-      <w:proofErr w:type="gramEnd"/>
       <w:r>
         <w:t xml:space="preserve"> tool responds back invalid username or password. </w:t>
       </w:r>
@@ -1600,10 +1610,7 @@
         <w:t>Unless</w:t>
       </w:r>
       <w:r>
-        <w:t xml:space="preserve"> the data posted would </w:t>
-      </w:r>
-      <w:r>
-        <w:t xml:space="preserve">be stored in the user information database. </w:t>
+        <w:t xml:space="preserve"> the data posted would be stored in the user information database. </w:t>
       </w:r>
       <w:r>
         <w:t>So</w:t>
@@ -1630,7 +1637,7 @@
         </w:rPr>
         <w:lastRenderedPageBreak/>
         <w:drawing>
-          <wp:inline distT="114300" distB="114300" distL="114300" distR="114300">
+          <wp:inline distT="114300" distB="114300" distL="114300" distR="114300" wp14:anchorId="7313BA9C" wp14:editId="56EAF798">
             <wp:extent cx="4600002" cy="2938463"/>
             <wp:effectExtent l="0" t="0" r="0" b="0"/>
             <wp:docPr id="14" name="image9.jpg"/>
@@ -1643,7 +1650,7 @@
                     <pic:cNvPicPr preferRelativeResize="0"/>
                   </pic:nvPicPr>
                   <pic:blipFill>
-                    <a:blip r:embed="rId12"/>
+                    <a:blip r:embed="rId14"/>
                     <a:srcRect b="38880"/>
                     <a:stretch>
                       <a:fillRect/>
@@ -1670,24 +1677,18 @@
       <w:pPr>
         <w:pStyle w:val="Heading3"/>
       </w:pPr>
-      <w:bookmarkStart w:id="8" w:name="_heading=h.cctgr5khpj4p" w:colFirst="0" w:colLast="0"/>
-      <w:bookmarkEnd w:id="8"/>
+      <w:bookmarkStart w:id="14" w:name="_heading=h.cctgr5khpj4p" w:colFirst="0" w:colLast="0"/>
+      <w:bookmarkEnd w:id="14"/>
       <w:r>
         <w:t>Figure</w:t>
       </w:r>
       <w:r>
-        <w:t xml:space="preserve"> 2.5</w:t>
-      </w:r>
-      <w:r>
-        <w:t>: sequence diagram of Log in</w:t>
-      </w:r>
-    </w:p>
-    <w:p>
-      <w:r>
-        <w:t>In case the user has been registered before, he post the username and password in login part and again if it is valid the home p</w:t>
-      </w:r>
-      <w:r>
-        <w:t>age will be sent to the user.</w:t>
+        <w:t xml:space="preserve"> 2.5: sequence diagram of Log in</w:t>
+      </w:r>
+    </w:p>
+    <w:p>
+      <w:r>
+        <w:t>In case the user has been registered before, he post the username and password in login part and again if it is valid the home page will be sent to the user.</w:t>
       </w:r>
     </w:p>
     <w:p/>
@@ -1697,7 +1698,7 @@
           <w:noProof/>
         </w:rPr>
         <w:drawing>
-          <wp:inline distT="114300" distB="114300" distL="114300" distR="114300">
+          <wp:inline distT="114300" distB="114300" distL="114300" distR="114300" wp14:anchorId="0F29650D" wp14:editId="42166D9A">
             <wp:extent cx="5943600" cy="1819275"/>
             <wp:effectExtent l="0" t="0" r="0" b="0"/>
             <wp:docPr id="7" name="image8.jpg"/>
@@ -1710,7 +1711,7 @@
                     <pic:cNvPicPr preferRelativeResize="0"/>
                   </pic:nvPicPr>
                   <pic:blipFill>
-                    <a:blip r:embed="rId13"/>
+                    <a:blip r:embed="rId15"/>
                     <a:srcRect b="46944"/>
                     <a:stretch>
                       <a:fillRect/>
@@ -1737,24 +1738,30 @@
       <w:pPr>
         <w:pStyle w:val="Heading3"/>
       </w:pPr>
-      <w:bookmarkStart w:id="9" w:name="_heading=h.o115t0l5c3fa" w:colFirst="0" w:colLast="0"/>
-      <w:bookmarkEnd w:id="9"/>
+      <w:bookmarkStart w:id="15" w:name="_heading=h.o115t0l5c3fa" w:colFirst="0" w:colLast="0"/>
+      <w:bookmarkEnd w:id="15"/>
       <w:r>
         <w:t>Figure</w:t>
       </w:r>
       <w:r>
-        <w:t xml:space="preserve"> 2.6</w:t>
-      </w:r>
-      <w:r>
-        <w:t>: sequence diagram of Scrolling</w:t>
-      </w:r>
-    </w:p>
-    <w:p>
-      <w:r>
-        <w:t xml:space="preserve">The user scrolls the map to a new position and the app responds by providing the user with an updated map. The interactions between components here are: the request of the user for </w:t>
-      </w:r>
-      <w:r>
-        <w:t>moving the map is transfers to the WGSI and the OSM API so the new map frame data is sent to the web app and it will be updated in the UI.</w:t>
+        <w:t xml:space="preserve"> 2.6: sequence </w:t>
+      </w:r>
+      <w:commentRangeStart w:id="16"/>
+      <w:r>
+        <w:t>diagram of Scrolling</w:t>
+      </w:r>
+      <w:commentRangeEnd w:id="16"/>
+      <w:r>
+        <w:rPr>
+          <w:rStyle w:val="CommentReference"/>
+          <w:i w:val="0"/>
+        </w:rPr>
+        <w:commentReference w:id="16"/>
+      </w:r>
+    </w:p>
+    <w:p>
+      <w:r>
+        <w:t>The user scrolls the map to a new position and the app responds by providing the user with an updated map. The interactions between components here are: the request of the user for moving the map is transfers to the WGSI and the OSM API so the new map frame data is sent to the web app and it will be updated in the UI.</w:t>
       </w:r>
     </w:p>
     <w:p>
@@ -1785,7 +1792,7 @@
         </w:rPr>
         <w:lastRenderedPageBreak/>
         <w:drawing>
-          <wp:inline distT="114300" distB="114300" distL="114300" distR="114300">
+          <wp:inline distT="114300" distB="114300" distL="114300" distR="114300" wp14:anchorId="71778A87" wp14:editId="120A583A">
             <wp:extent cx="5943600" cy="1771650"/>
             <wp:effectExtent l="0" t="0" r="0" b="0"/>
             <wp:docPr id="9" name="image4.jpg"/>
@@ -1798,7 +1805,7 @@
                     <pic:cNvPicPr preferRelativeResize="0"/>
                   </pic:nvPicPr>
                   <pic:blipFill>
-                    <a:blip r:embed="rId14"/>
+                    <a:blip r:embed="rId16"/>
                     <a:srcRect b="48333"/>
                     <a:stretch>
                       <a:fillRect/>
@@ -1825,30 +1832,21 @@
       <w:pPr>
         <w:pStyle w:val="Heading3"/>
       </w:pPr>
-      <w:bookmarkStart w:id="10" w:name="_heading=h.nd839i4f9z8k" w:colFirst="0" w:colLast="0"/>
-      <w:bookmarkEnd w:id="10"/>
+      <w:bookmarkStart w:id="17" w:name="_heading=h.nd839i4f9z8k" w:colFirst="0" w:colLast="0"/>
+      <w:bookmarkEnd w:id="17"/>
       <w:r>
         <w:t>Figure</w:t>
       </w:r>
       <w:r>
-        <w:t xml:space="preserve"> 2.7</w:t>
-      </w:r>
-      <w:r>
-        <w:t>: sequence diagram of Query</w:t>
-      </w:r>
-    </w:p>
-    <w:p>
-      <w:r>
-        <w:rPr>
-          <w:color w:val="000000"/>
-        </w:rPr>
-        <w:t>The user is able to query in two ways by location or by attribute. In the f</w:t>
-      </w:r>
-      <w:r>
-        <w:rPr>
-          <w:color w:val="000000"/>
-        </w:rPr>
-        <w:t xml:space="preserve">irst way he clicks on a point or road on the map while in the second way he writes the segment number in the search box. In each case the request for the information of the segment is sent to the </w:t>
+        <w:t xml:space="preserve"> 2.7: sequence diagram of Query</w:t>
+      </w:r>
+    </w:p>
+    <w:p>
+      <w:r>
+        <w:rPr>
+          <w:color w:val="000000"/>
+        </w:rPr>
+        <w:t xml:space="preserve">The user is able to query in two ways by location or by attribute. In the first way he clicks on a point or road on the map while in the second way he writes the segment number in the search box. In each case the request for the information of the segment is sent to the </w:t>
       </w:r>
       <w:proofErr w:type="spellStart"/>
       <w:r>
@@ -1877,7 +1875,6 @@
         <w:t xml:space="preserve"> in a </w:t>
       </w:r>
       <w:proofErr w:type="spellStart"/>
-      <w:proofErr w:type="gramStart"/>
       <w:r>
         <w:rPr>
           <w:color w:val="000000"/>
@@ -1885,18 +1882,11 @@
         <w:t>boolean</w:t>
       </w:r>
       <w:proofErr w:type="spellEnd"/>
-      <w:proofErr w:type="gramEnd"/>
-      <w:r>
-        <w:rPr>
-          <w:color w:val="000000"/>
-        </w:rPr>
-        <w:t xml:space="preserve"> tool to ch</w:t>
-      </w:r>
-      <w:r>
-        <w:rPr>
-          <w:color w:val="000000"/>
-        </w:rPr>
-        <w:t xml:space="preserve">eck if it is available in the database. If so the request will be received by the database unless the invalidation message returns to the user. The database interacts with </w:t>
+      <w:r>
+        <w:rPr>
+          <w:color w:val="000000"/>
+        </w:rPr>
+        <w:t xml:space="preserve"> tool to check if it is available in the database. If so the request will be received by the database unless the invalidation message returns to the user. The database interacts with </w:t>
       </w:r>
       <w:proofErr w:type="spellStart"/>
       <w:r>
@@ -1936,13 +1926,7 @@
         <w:rPr>
           <w:color w:val="000000"/>
         </w:rPr>
-        <w:t xml:space="preserve"> internal database whi</w:t>
-      </w:r>
-      <w:r>
-        <w:rPr>
-          <w:color w:val="000000"/>
-        </w:rPr>
-        <w:t>ch then appears as a pop up for the requested segment.</w:t>
+        <w:t xml:space="preserve"> internal database which then appears as a pop up for the requested segment.</w:t>
       </w:r>
     </w:p>
     <w:p>
@@ -1951,7 +1935,7 @@
           <w:noProof/>
         </w:rPr>
         <w:drawing>
-          <wp:inline distT="114300" distB="114300" distL="114300" distR="114300">
+          <wp:inline distT="114300" distB="114300" distL="114300" distR="114300" wp14:anchorId="31E77439" wp14:editId="17628FAB">
             <wp:extent cx="5943600" cy="1724025"/>
             <wp:effectExtent l="0" t="0" r="0" b="0"/>
             <wp:docPr id="12" name="image6.jpg"/>
@@ -1964,7 +1948,7 @@
                     <pic:cNvPicPr preferRelativeResize="0"/>
                   </pic:nvPicPr>
                   <pic:blipFill>
-                    <a:blip r:embed="rId15"/>
+                    <a:blip r:embed="rId17"/>
                     <a:srcRect b="49722"/>
                     <a:stretch>
                       <a:fillRect/>
@@ -1991,16 +1975,13 @@
       <w:pPr>
         <w:pStyle w:val="Heading3"/>
       </w:pPr>
-      <w:bookmarkStart w:id="11" w:name="_heading=h.dwuoy06l35wf" w:colFirst="0" w:colLast="0"/>
-      <w:bookmarkEnd w:id="11"/>
+      <w:bookmarkStart w:id="18" w:name="_heading=h.dwuoy06l35wf" w:colFirst="0" w:colLast="0"/>
+      <w:bookmarkEnd w:id="18"/>
       <w:r>
         <w:t>Figure</w:t>
       </w:r>
       <w:r>
-        <w:t xml:space="preserve"> 2.8</w:t>
-      </w:r>
-      <w:r>
-        <w:t>: sequence diagram of map visualization</w:t>
+        <w:t xml:space="preserve"> 2.8: sequence diagram of map visualization</w:t>
       </w:r>
     </w:p>
     <w:p>
@@ -2011,10 +1992,7 @@
         <w:t>The</w:t>
       </w:r>
       <w:r>
-        <w:t xml:space="preserve"> interactions</w:t>
-      </w:r>
-      <w:r>
-        <w:t xml:space="preserve"> between components are illustrated in the figure below. </w:t>
+        <w:t xml:space="preserve"> interactions between components are illustrated in the figure below. </w:t>
       </w:r>
       <w:r>
         <w:t>Starting</w:t>
@@ -2045,7 +2023,7 @@
         </w:rPr>
         <w:lastRenderedPageBreak/>
         <w:drawing>
-          <wp:inline distT="114300" distB="114300" distL="114300" distR="114300">
+          <wp:inline distT="114300" distB="114300" distL="114300" distR="114300" wp14:anchorId="3B2E483F" wp14:editId="79966A68">
             <wp:extent cx="5943600" cy="1876425"/>
             <wp:effectExtent l="0" t="0" r="0" b="0"/>
             <wp:docPr id="3" name="image10.jpg"/>
@@ -2058,7 +2036,7 @@
                     <pic:cNvPicPr preferRelativeResize="0"/>
                   </pic:nvPicPr>
                   <pic:blipFill>
-                    <a:blip r:embed="rId16"/>
+                    <a:blip r:embed="rId18"/>
                     <a:srcRect b="45277"/>
                     <a:stretch>
                       <a:fillRect/>
@@ -2085,16 +2063,13 @@
       <w:pPr>
         <w:pStyle w:val="Heading3"/>
       </w:pPr>
-      <w:bookmarkStart w:id="12" w:name="_heading=h.b8awjw3phdb1" w:colFirst="0" w:colLast="0"/>
-      <w:bookmarkEnd w:id="12"/>
+      <w:bookmarkStart w:id="19" w:name="_heading=h.b8awjw3phdb1" w:colFirst="0" w:colLast="0"/>
+      <w:bookmarkEnd w:id="19"/>
       <w:r>
         <w:t>Figure</w:t>
       </w:r>
       <w:r>
-        <w:t xml:space="preserve"> 2.9</w:t>
-      </w:r>
-      <w:r>
-        <w:t>: sequence diagram of Graph Visualization</w:t>
+        <w:t xml:space="preserve"> 2.9: sequence diagram of Graph Visualization</w:t>
       </w:r>
     </w:p>
     <w:p>
@@ -2111,7 +2086,7 @@
           <w:noProof/>
         </w:rPr>
         <w:drawing>
-          <wp:inline distT="114300" distB="114300" distL="114300" distR="114300">
+          <wp:inline distT="114300" distB="114300" distL="114300" distR="114300" wp14:anchorId="1A7D099A" wp14:editId="49E60920">
             <wp:extent cx="4557713" cy="3406852"/>
             <wp:effectExtent l="0" t="0" r="0" b="0"/>
             <wp:docPr id="11" name="image7.jpg"/>
@@ -2124,7 +2099,7 @@
                     <pic:cNvPicPr preferRelativeResize="0"/>
                   </pic:nvPicPr>
                   <pic:blipFill>
-                    <a:blip r:embed="rId17"/>
+                    <a:blip r:embed="rId19"/>
                     <a:srcRect b="28480"/>
                     <a:stretch>
                       <a:fillRect/>
@@ -2151,24 +2126,18 @@
       <w:pPr>
         <w:pStyle w:val="Heading3"/>
       </w:pPr>
-      <w:bookmarkStart w:id="13" w:name="_heading=h.63z69pcuvh7c" w:colFirst="0" w:colLast="0"/>
-      <w:bookmarkEnd w:id="13"/>
+      <w:bookmarkStart w:id="20" w:name="_heading=h.63z69pcuvh7c" w:colFirst="0" w:colLast="0"/>
+      <w:bookmarkEnd w:id="20"/>
       <w:r>
         <w:t>Figure</w:t>
       </w:r>
       <w:r>
-        <w:t xml:space="preserve"> 2.10</w:t>
-      </w:r>
-      <w:r>
-        <w:t>: sequence diagram of Posting Comment</w:t>
-      </w:r>
-    </w:p>
-    <w:p>
-      <w:r>
-        <w:t>In order to comment on the app the use</w:t>
-      </w:r>
-      <w:r>
-        <w:t xml:space="preserve">r first needs to post a comment and send it to the </w:t>
+        <w:t xml:space="preserve"> 2.10: sequence diagram of Posting Comment</w:t>
+      </w:r>
+    </w:p>
+    <w:p>
+      <w:r>
+        <w:t xml:space="preserve">In order to comment on the app the user first needs to post a comment and send it to the </w:t>
       </w:r>
       <w:proofErr w:type="spellStart"/>
       <w:r>
@@ -2184,25 +2153,22 @@
       </w:r>
       <w:proofErr w:type="spellEnd"/>
       <w:r>
-        <w:t xml:space="preserve"> tool and in case of being valid will be stored in the comment database, along with username and time of commen</w:t>
-      </w:r>
-      <w:r>
-        <w:t>ting.</w:t>
+        <w:t xml:space="preserve"> tool and in case of being valid will be stored in the comment database, along with username and time of commenting.</w:t>
       </w:r>
     </w:p>
     <w:p>
       <w:pPr>
         <w:pStyle w:val="Title"/>
       </w:pPr>
-      <w:bookmarkStart w:id="14" w:name="_heading=h.qya8h6ff4hs5" w:colFirst="0" w:colLast="0"/>
-      <w:bookmarkStart w:id="15" w:name="_heading=h.okdi8nkw57tm" w:colFirst="0" w:colLast="0"/>
-      <w:bookmarkEnd w:id="14"/>
-      <w:bookmarkEnd w:id="15"/>
+      <w:bookmarkStart w:id="21" w:name="_heading=h.qya8h6ff4hs5" w:colFirst="0" w:colLast="0"/>
+      <w:bookmarkStart w:id="22" w:name="_heading=h.okdi8nkw57tm" w:colFirst="0" w:colLast="0"/>
+      <w:bookmarkEnd w:id="21"/>
+      <w:bookmarkEnd w:id="22"/>
       <w:r>
         <w:br w:type="page"/>
       </w:r>
-      <w:bookmarkStart w:id="16" w:name="_heading=h.w3o6rmbpwhes" w:colFirst="0" w:colLast="0"/>
-      <w:bookmarkEnd w:id="16"/>
+      <w:bookmarkStart w:id="23" w:name="_heading=h.w3o6rmbpwhes" w:colFirst="0" w:colLast="0"/>
+      <w:bookmarkEnd w:id="23"/>
     </w:p>
     <w:p>
       <w:pPr>
@@ -2218,10 +2184,7 @@
         <w:spacing w:before="240" w:after="240"/>
       </w:pPr>
       <w:r>
-        <w:t>This part of the test plan we consider to divide it into three part, which is the external services, the web app, and the user. In each part we divide it to a smaller tasks so it can be evaluated correctly</w:t>
-      </w:r>
-      <w:r>
-        <w:t xml:space="preserve"> for the development of the web application. Dividing to a smaller tasks we can know directly if there are any problem with the code or the data so it can be fix immediately. By doing this we can keep track of the web application development.</w:t>
+        <w:t>This part of the test plan we consider to divide it into three part, which is the external services, the web app, and the user. In each part we divide it to a smaller tasks so it can be evaluated correctly for the development of the web application. Dividing to a smaller tasks we can know directly if there are any problem with the code or the data so it can be fix immediately. By doing this we can keep track of the web application development.</w:t>
       </w:r>
     </w:p>
     <w:p>
@@ -2234,7 +2197,7 @@
           <w:noProof/>
         </w:rPr>
         <w:drawing>
-          <wp:inline distT="114300" distB="114300" distL="114300" distR="114300">
+          <wp:inline distT="114300" distB="114300" distL="114300" distR="114300" wp14:anchorId="18F8E299" wp14:editId="1F19D67C">
             <wp:extent cx="4048125" cy="2524125"/>
             <wp:effectExtent l="0" t="0" r="0" b="0"/>
             <wp:docPr id="2" name="image5.png"/>
@@ -2247,7 +2210,7 @@
                     <pic:cNvPicPr preferRelativeResize="0"/>
                   </pic:nvPicPr>
                   <pic:blipFill>
-                    <a:blip r:embed="rId18"/>
+                    <a:blip r:embed="rId20"/>
                     <a:srcRect/>
                     <a:stretch>
                       <a:fillRect/>
@@ -2275,13 +2238,7 @@
         <w:pStyle w:val="Heading3"/>
       </w:pPr>
       <w:r>
-        <w:t>Figure</w:t>
-      </w:r>
-      <w:r>
-        <w:t xml:space="preserve"> 3.1</w:t>
-      </w:r>
-      <w:r>
-        <w:t xml:space="preserve">: </w:t>
+        <w:t xml:space="preserve">Figure 3.1: </w:t>
       </w:r>
     </w:p>
     <w:p>
@@ -2289,10 +2246,7 @@
         <w:spacing w:before="240" w:after="240"/>
       </w:pPr>
       <w:r>
-        <w:t>For the ext</w:t>
-      </w:r>
-      <w:r>
-        <w:t xml:space="preserve">ernal service we need to make sure that the data we will receive is correct and can be used in the web app. There are three source of external services that we use, map from OSM, data collected from </w:t>
+        <w:t xml:space="preserve">For the external service we need to make sure that the data we will receive is correct and can be used in the web app. There are three source of external services that we use, map from OSM, data collected from </w:t>
       </w:r>
       <w:proofErr w:type="spellStart"/>
       <w:r>
@@ -2300,13 +2254,7 @@
       </w:r>
       <w:proofErr w:type="spellEnd"/>
       <w:r>
-        <w:t xml:space="preserve"> website and calculated data from local machine</w:t>
-      </w:r>
-      <w:r>
-        <w:t xml:space="preserve">. For each service we evaluate the data received, if the data could be used for the web app then it will be stored to the database. Map from OSM will be received by requesting the map to the OSM website. In the database we create a separate table for PLOS </w:t>
-      </w:r>
-      <w:r>
-        <w:t>and its parameters, this data are the one that will be used whenever user querying from the web app.</w:t>
+        <w:t xml:space="preserve"> website and calculated data from local machine. For each service we evaluate the data received, if the data could be used for the web app then it will be stored to the database. Map from OSM will be received by requesting the map to the OSM website. In the database we create a separate table for PLOS and its parameters, this data are the one that will be used whenever user querying from the web app.</w:t>
       </w:r>
     </w:p>
     <w:p>
@@ -2320,7 +2268,7 @@
         </w:rPr>
         <w:lastRenderedPageBreak/>
         <w:drawing>
-          <wp:inline distT="114300" distB="114300" distL="114300" distR="114300">
+          <wp:inline distT="114300" distB="114300" distL="114300" distR="114300" wp14:anchorId="3D4610CA" wp14:editId="43FEE2A2">
             <wp:extent cx="2724150" cy="3390900"/>
             <wp:effectExtent l="0" t="0" r="0" b="0"/>
             <wp:docPr id="13" name="image12.png"/>
@@ -2333,7 +2281,7 @@
                     <pic:cNvPicPr preferRelativeResize="0"/>
                   </pic:nvPicPr>
                   <pic:blipFill>
-                    <a:blip r:embed="rId19"/>
+                    <a:blip r:embed="rId21"/>
                     <a:srcRect/>
                     <a:stretch>
                       <a:fillRect/>
@@ -2361,13 +2309,7 @@
         <w:pStyle w:val="Heading3"/>
       </w:pPr>
       <w:r>
-        <w:t>Figure</w:t>
-      </w:r>
-      <w:r>
-        <w:t xml:space="preserve"> 3.2</w:t>
-      </w:r>
-      <w:r>
-        <w:t xml:space="preserve">: </w:t>
+        <w:t xml:space="preserve">Figure 3.2: </w:t>
       </w:r>
     </w:p>
     <w:p>
@@ -2375,25 +2317,7 @@
         <w:spacing w:before="240" w:after="240"/>
       </w:pPr>
       <w:r>
-        <w:t>I</w:t>
-      </w:r>
-      <w:r>
-        <w:t>n the web application section we create a different database table for each information we want to use. On the user information database we stored all t</w:t>
-      </w:r>
-      <w:r>
-        <w:t>he username and password of the user so whenever a user try to login to the web application the server will look into the database if the username exists. To check the validation of this we create a fake user database and check the login process. If the lo</w:t>
-      </w:r>
-      <w:r>
-        <w:t xml:space="preserve">gin validation is working properly then we can use a real user database and if there are some error in the validation we check the table in the database also check the code if there is a bug. For the PLOS table database to test it we put a fake calculated </w:t>
-      </w:r>
-      <w:r>
-        <w:t>data from local machine and check the querying process of the user. In this step the expected outcome is to be able to show all the information queried by the user. In the comment/post table database we create an empty table because it is something the use</w:t>
-      </w:r>
-      <w:r>
-        <w:t>r post to the database so when a user put comment on the web application the comment will be automatically stored into the comment/post table database. To test this we try to make a random comment/post from the application and check if the comment is store</w:t>
-      </w:r>
-      <w:r>
-        <w:t>d correctly inside the database.</w:t>
+        <w:t>In the web application section we create a different database table for each information we want to use. On the user information database we stored all the username and password of the user so whenever a user try to login to the web application the server will look into the database if the username exists. To check the validation of this we create a fake user database and check the login process. If the login validation is working properly then we can use a real user database and if there are some error in the validation we check the table in the database also check the code if there is a bug. For the PLOS table database to test it we put a fake calculated data from local machine and check the querying process of the user. In this step the expected outcome is to be able to show all the information queried by the user. In the comment/post table database we create an empty table because it is something the user post to the database so when a user put comment on the web application the comment will be automatically stored into the comment/post table database. To test this we try to make a random comment/post from the application and check if the comment is stored correctly inside the database.</w:t>
       </w:r>
     </w:p>
     <w:p>
@@ -2407,7 +2331,7 @@
         </w:rPr>
         <w:lastRenderedPageBreak/>
         <w:drawing>
-          <wp:inline distT="114300" distB="114300" distL="114300" distR="114300">
+          <wp:inline distT="114300" distB="114300" distL="114300" distR="114300" wp14:anchorId="2449451C" wp14:editId="29ECF7FF">
             <wp:extent cx="3190875" cy="4438650"/>
             <wp:effectExtent l="0" t="0" r="0" b="0"/>
             <wp:docPr id="8" name="image11.png"/>
@@ -2420,7 +2344,7 @@
                     <pic:cNvPicPr preferRelativeResize="0"/>
                   </pic:nvPicPr>
                   <pic:blipFill>
-                    <a:blip r:embed="rId20"/>
+                    <a:blip r:embed="rId22"/>
                     <a:srcRect/>
                     <a:stretch>
                       <a:fillRect/>
@@ -2448,13 +2372,7 @@
         <w:pStyle w:val="Heading3"/>
       </w:pPr>
       <w:r>
-        <w:t>Figure 3.</w:t>
-      </w:r>
-      <w:r>
-        <w:t>3</w:t>
-      </w:r>
-      <w:r>
-        <w:t xml:space="preserve">: </w:t>
+        <w:t xml:space="preserve">Figure 3.3: </w:t>
       </w:r>
     </w:p>
     <w:p>
@@ -2462,13 +2380,7 @@
         <w:spacing w:before="240" w:after="240"/>
       </w:pPr>
       <w:r>
-        <w:t>On the last part which is the user part, we try to make sure that the interface of the web application can work properly by checking every page that we have to load the page as we wanted. First checking the connection between the web application and web se</w:t>
-      </w:r>
-      <w:r>
-        <w:t>rver connection, if there is a connection error we can fix it immediately then can proceed to evaluate each pages on the web application. We separate the page on the web application in to several pages; home page, login page, registration page, and map nav</w:t>
-      </w:r>
-      <w:r>
-        <w:t>igation page.</w:t>
+        <w:t>On the last part which is the user part, we try to make sure that the interface of the web application can work properly by checking every page that we have to load the page as we wanted. First checking the connection between the web application and web server connection, if there is a connection error we can fix it immediately then can proceed to evaluate each pages on the web application. We separate the page on the web application in to several pages; home page, login page, registration page, and map navigation page.</w:t>
       </w:r>
     </w:p>
     <w:p>
@@ -2482,7 +2394,7 @@
         </w:rPr>
         <w:lastRenderedPageBreak/>
         <w:drawing>
-          <wp:inline distT="114300" distB="114300" distL="114300" distR="114300">
+          <wp:inline distT="114300" distB="114300" distL="114300" distR="114300" wp14:anchorId="02F2CDA7" wp14:editId="37C8353E">
             <wp:extent cx="3819525" cy="4114800"/>
             <wp:effectExtent l="0" t="0" r="0" b="0"/>
             <wp:docPr id="4" name="image2.jpg"/>
@@ -2495,7 +2407,7 @@
                     <pic:cNvPicPr preferRelativeResize="0"/>
                   </pic:nvPicPr>
                   <pic:blipFill>
-                    <a:blip r:embed="rId21"/>
+                    <a:blip r:embed="rId23"/>
                     <a:srcRect/>
                     <a:stretch>
                       <a:fillRect/>
@@ -2523,10 +2435,7 @@
         <w:pStyle w:val="Heading3"/>
       </w:pPr>
       <w:r>
-        <w:t>Figure</w:t>
-      </w:r>
-      <w:r>
-        <w:t xml:space="preserve"> 3.4: Check</w:t>
+        <w:t>Figure 3.4: Check</w:t>
       </w:r>
       <w:r>
         <w:t xml:space="preserve"> connection between web application and server</w:t>
@@ -2542,7 +2451,7 @@
           <w:noProof/>
         </w:rPr>
         <w:drawing>
-          <wp:inline distT="114300" distB="114300" distL="114300" distR="114300">
+          <wp:inline distT="114300" distB="114300" distL="114300" distR="114300" wp14:anchorId="16AF607F" wp14:editId="6115B1DD">
             <wp:extent cx="2705100" cy="1724025"/>
             <wp:effectExtent l="0" t="0" r="0" b="0"/>
             <wp:docPr id="16" name="image13.jpg"/>
@@ -2555,7 +2464,7 @@
                     <pic:cNvPicPr preferRelativeResize="0"/>
                   </pic:nvPicPr>
                   <pic:blipFill>
-                    <a:blip r:embed="rId22"/>
+                    <a:blip r:embed="rId24"/>
                     <a:srcRect/>
                     <a:stretch>
                       <a:fillRect/>
@@ -2583,16 +2492,7 @@
         <w:pStyle w:val="Heading3"/>
       </w:pPr>
       <w:r>
-        <w:t>Figure 3.</w:t>
-      </w:r>
-      <w:r>
-        <w:t>5</w:t>
-      </w:r>
-      <w:r>
-        <w:t>:</w:t>
-      </w:r>
-      <w:r>
-        <w:t xml:space="preserve"> Evaluating</w:t>
+        <w:t>Figure 3.5: Evaluating</w:t>
       </w:r>
       <w:r>
         <w:t xml:space="preserve"> each web page</w:t>
@@ -2608,8 +2508,193 @@
 </w:document>
 </file>
 
+<file path=word/comments.xml><?xml version="1.0" encoding="utf-8"?>
+<w:comments xmlns:wpc="http://schemas.microsoft.com/office/word/2010/wordprocessingCanvas" xmlns:mo="http://schemas.microsoft.com/office/mac/office/2008/main" xmlns:mc="http://schemas.openxmlformats.org/markup-compatibility/2006" xmlns:mv="urn:schemas-microsoft-com:mac:vml" xmlns:o="urn:schemas-microsoft-com:office:office" xmlns:r="http://schemas.openxmlformats.org/officeDocument/2006/relationships" xmlns:m="http://schemas.openxmlformats.org/officeDocument/2006/math" xmlns:v="urn:schemas-microsoft-com:vml" xmlns:wp14="http://schemas.microsoft.com/office/word/2010/wordprocessingDrawing" xmlns:wp="http://schemas.openxmlformats.org/drawingml/2006/wordprocessingDrawing" xmlns:w10="urn:schemas-microsoft-com:office:word" xmlns:w="http://schemas.openxmlformats.org/wordprocessingml/2006/main" xmlns:w14="http://schemas.microsoft.com/office/word/2010/wordml" xmlns:w15="http://schemas.microsoft.com/office/word/2012/wordml" xmlns:wpg="http://schemas.microsoft.com/office/word/2010/wordprocessingGroup" xmlns:wpi="http://schemas.microsoft.com/office/word/2010/wordprocessingInk" xmlns:wne="http://schemas.microsoft.com/office/word/2006/wordml" xmlns:wps="http://schemas.microsoft.com/office/word/2010/wordprocessingShape" mc:Ignorable="w14 w15 wp14">
+  <w:comment w:id="2" w:author="Microsoft Office User" w:date="2020-05-29T19:31:00Z" w:initials="Office">
+    <w:p>
+      <w:pPr>
+        <w:pStyle w:val="CommentText"/>
+      </w:pPr>
+      <w:r>
+        <w:rPr>
+          <w:rStyle w:val="CommentReference"/>
+        </w:rPr>
+        <w:annotationRef/>
+      </w:r>
+      <w:r>
+        <w:t>Please add references to these</w:t>
+      </w:r>
+    </w:p>
+  </w:comment>
+  <w:comment w:id="6" w:author="Microsoft Office User" w:date="2020-05-29T19:10:00Z" w:initials="Office">
+    <w:p>
+      <w:pPr>
+        <w:pStyle w:val="CommentText"/>
+      </w:pPr>
+      <w:r>
+        <w:rPr>
+          <w:rStyle w:val="CommentReference"/>
+        </w:rPr>
+        <w:annotationRef/>
+      </w:r>
+      <w:r>
+        <w:t>Maybe this is WSGI. Also, I do not understand what you mean here. In your figure the WSGI server is the one that constitutes the running environment for your application (your web app is running on top of a WSGI server)</w:t>
+      </w:r>
+    </w:p>
+  </w:comment>
+  <w:comment w:id="8" w:author="Microsoft Office User" w:date="2020-05-29T19:13:00Z" w:initials="Office">
+    <w:p>
+      <w:pPr>
+        <w:pStyle w:val="CommentText"/>
+      </w:pPr>
+      <w:r>
+        <w:rPr>
+          <w:rStyle w:val="CommentReference"/>
+        </w:rPr>
+        <w:annotationRef/>
+      </w:r>
+      <w:proofErr w:type="spellStart"/>
+      <w:r>
+        <w:t>Boolian</w:t>
+      </w:r>
+      <w:proofErr w:type="spellEnd"/>
+      <w:r>
+        <w:t xml:space="preserve"> -&gt; Boolean</w:t>
+      </w:r>
+    </w:p>
+    <w:p>
+      <w:pPr>
+        <w:pStyle w:val="CommentText"/>
+      </w:pPr>
+      <w:r>
+        <w:t xml:space="preserve">From this </w:t>
+      </w:r>
+      <w:proofErr w:type="gramStart"/>
+      <w:r>
+        <w:t>figure</w:t>
+      </w:r>
+      <w:proofErr w:type="gramEnd"/>
+      <w:r>
+        <w:t xml:space="preserve"> it seems that the end user accesses directly the database while this is not the case. You have a software layer in Python that mediates the access to the DB</w:t>
+      </w:r>
+    </w:p>
+  </w:comment>
+  <w:comment w:id="9" w:author="Microsoft Office User" w:date="2020-05-29T19:15:00Z" w:initials="Office">
+    <w:p>
+      <w:pPr>
+        <w:pStyle w:val="CommentText"/>
+      </w:pPr>
+      <w:r>
+        <w:rPr>
+          <w:rStyle w:val="CommentReference"/>
+        </w:rPr>
+        <w:annotationRef/>
+      </w:r>
+      <w:r>
+        <w:t>I do not understand this</w:t>
+      </w:r>
+    </w:p>
+  </w:comment>
+  <w:comment w:id="11" w:author="Microsoft Office User" w:date="2020-05-29T19:27:00Z" w:initials="Office">
+    <w:p>
+      <w:pPr>
+        <w:pStyle w:val="CommentText"/>
+      </w:pPr>
+      <w:r>
+        <w:rPr>
+          <w:rStyle w:val="CommentReference"/>
+        </w:rPr>
+        <w:annotationRef/>
+      </w:r>
+      <w:r>
+        <w:t>The sequence diagram you have in this section give an idea of the interaction between your application and the other external components but do not provide details about how the web app is organized internally. Also, the structure of the database remains vague</w:t>
+      </w:r>
+    </w:p>
+  </w:comment>
+  <w:comment w:id="13" w:author="Microsoft Office User" w:date="2020-05-29T19:20:00Z" w:initials="Office">
+    <w:p>
+      <w:pPr>
+        <w:pStyle w:val="CommentText"/>
+      </w:pPr>
+      <w:r>
+        <w:rPr>
+          <w:rStyle w:val="CommentReference"/>
+        </w:rPr>
+        <w:annotationRef/>
+      </w:r>
+      <w:r>
+        <w:t xml:space="preserve">In each of these diagrams, specify the HTTP request you are sending, it </w:t>
+      </w:r>
+      <w:r>
+        <w:t>could be register or login or …</w:t>
+      </w:r>
+    </w:p>
+    <w:p>
+      <w:pPr>
+        <w:pStyle w:val="CommentText"/>
+      </w:pPr>
+      <w:r>
+        <w:t xml:space="preserve">As mention before, I do not understand what this </w:t>
+      </w:r>
+      <w:proofErr w:type="spellStart"/>
+      <w:r>
+        <w:t>boolian</w:t>
+      </w:r>
+      <w:proofErr w:type="spellEnd"/>
+      <w:r>
+        <w:t xml:space="preserve"> component is. Maybe you are referring to the query engine that is embedded in the database</w:t>
+      </w:r>
+    </w:p>
+  </w:comment>
+  <w:comment w:id="16" w:author="Microsoft Office User" w:date="2020-05-29T19:25:00Z" w:initials="Office">
+    <w:p>
+      <w:pPr>
+        <w:pStyle w:val="CommentText"/>
+      </w:pPr>
+      <w:r>
+        <w:rPr>
+          <w:rStyle w:val="CommentReference"/>
+        </w:rPr>
+        <w:annotationRef/>
+      </w:r>
+      <w:r>
+        <w:t xml:space="preserve">The request data </w:t>
+      </w:r>
+      <w:proofErr w:type="gramStart"/>
+      <w:r>
+        <w:t>has to</w:t>
+      </w:r>
+      <w:proofErr w:type="gramEnd"/>
+      <w:r>
+        <w:t xml:space="preserve"> go also from the API to the external services</w:t>
+      </w:r>
+    </w:p>
+  </w:comment>
+</w:comments>
+</file>
+
+<file path=word/commentsExtended.xml><?xml version="1.0" encoding="utf-8"?>
+<w15:commentsEx xmlns:wpc="http://schemas.microsoft.com/office/word/2010/wordprocessingCanvas" xmlns:mo="http://schemas.microsoft.com/office/mac/office/2008/main" xmlns:mc="http://schemas.openxmlformats.org/markup-compatibility/2006" xmlns:mv="urn:schemas-microsoft-com:mac:vml" xmlns:o="urn:schemas-microsoft-com:office:office" xmlns:r="http://schemas.openxmlformats.org/officeDocument/2006/relationships" xmlns:m="http://schemas.openxmlformats.org/officeDocument/2006/math" xmlns:v="urn:schemas-microsoft-com:vml" xmlns:wp14="http://schemas.microsoft.com/office/word/2010/wordprocessingDrawing" xmlns:wp="http://schemas.openxmlformats.org/drawingml/2006/wordprocessingDrawing" xmlns:w10="urn:schemas-microsoft-com:office:word" xmlns:w="http://schemas.openxmlformats.org/wordprocessingml/2006/main" xmlns:w14="http://schemas.microsoft.com/office/word/2010/wordml" xmlns:w15="http://schemas.microsoft.com/office/word/2012/wordml" xmlns:wpg="http://schemas.microsoft.com/office/word/2010/wordprocessingGroup" xmlns:wpi="http://schemas.microsoft.com/office/word/2010/wordprocessingInk" xmlns:wne="http://schemas.microsoft.com/office/word/2006/wordml" xmlns:wps="http://schemas.microsoft.com/office/word/2010/wordprocessingShape" mc:Ignorable="w14 w15 wp14">
+  <w15:commentEx w15:paraId="0F1BF9E4" w15:done="0"/>
+  <w15:commentEx w15:paraId="3F4E6177" w15:done="0"/>
+  <w15:commentEx w15:paraId="7502B873" w15:done="0"/>
+  <w15:commentEx w15:paraId="046B0273" w15:done="0"/>
+  <w15:commentEx w15:paraId="1849B432" w15:done="0"/>
+  <w15:commentEx w15:paraId="3A46D1F2" w15:done="0"/>
+  <w15:commentEx w15:paraId="49F10F79" w15:done="0"/>
+</w15:commentsEx>
+</file>
+
+<file path=word/people.xml><?xml version="1.0" encoding="utf-8"?>
+<w15:people xmlns:wpc="http://schemas.microsoft.com/office/word/2010/wordprocessingCanvas" xmlns:mo="http://schemas.microsoft.com/office/mac/office/2008/main" xmlns:mc="http://schemas.openxmlformats.org/markup-compatibility/2006" xmlns:mv="urn:schemas-microsoft-com:mac:vml" xmlns:o="urn:schemas-microsoft-com:office:office" xmlns:r="http://schemas.openxmlformats.org/officeDocument/2006/relationships" xmlns:m="http://schemas.openxmlformats.org/officeDocument/2006/math" xmlns:v="urn:schemas-microsoft-com:vml" xmlns:wp14="http://schemas.microsoft.com/office/word/2010/wordprocessingDrawing" xmlns:wp="http://schemas.openxmlformats.org/drawingml/2006/wordprocessingDrawing" xmlns:w10="urn:schemas-microsoft-com:office:word" xmlns:w="http://schemas.openxmlformats.org/wordprocessingml/2006/main" xmlns:w14="http://schemas.microsoft.com/office/word/2010/wordml" xmlns:w15="http://schemas.microsoft.com/office/word/2012/wordml" xmlns:wpg="http://schemas.microsoft.com/office/word/2010/wordprocessingGroup" xmlns:wpi="http://schemas.microsoft.com/office/word/2010/wordprocessingInk" xmlns:wne="http://schemas.microsoft.com/office/word/2006/wordml" xmlns:wps="http://schemas.microsoft.com/office/word/2010/wordprocessingShape" mc:Ignorable="w14 w15 wp14">
+  <w15:person w15:author="Microsoft Office User">
+    <w15:presenceInfo w15:providerId="None" w15:userId="Microsoft Office User"/>
+  </w15:person>
+</w15:people>
+</file>
+
 <file path=word/styles.xml><?xml version="1.0" encoding="utf-8"?>
-<w:styles xmlns:mc="http://schemas.openxmlformats.org/markup-compatibility/2006" xmlns:r="http://schemas.openxmlformats.org/officeDocument/2006/relationships" xmlns:w="http://schemas.openxmlformats.org/wordprocessingml/2006/main" xmlns:w14="http://schemas.microsoft.com/office/word/2010/wordml" xmlns:w15="http://schemas.microsoft.com/office/word/2012/wordml" xmlns:w16se="http://schemas.microsoft.com/office/word/2015/wordml/symex" mc:Ignorable="w14 w15 w16se">
+<w:styles xmlns:mc="http://schemas.openxmlformats.org/markup-compatibility/2006" xmlns:r="http://schemas.openxmlformats.org/officeDocument/2006/relationships" xmlns:w="http://schemas.openxmlformats.org/wordprocessingml/2006/main" xmlns:w14="http://schemas.microsoft.com/office/word/2010/wordml" xmlns:w15="http://schemas.microsoft.com/office/word/2012/wordml" mc:Ignorable="w14 w15">
   <w:docDefaults>
     <w:rPrDefault>
       <w:rPr>
@@ -2627,7 +2712,7 @@
       </w:pPr>
     </w:pPrDefault>
   </w:docDefaults>
-  <w:latentStyles w:defLockedState="0" w:defUIPriority="99" w:defSemiHidden="0" w:defUnhideWhenUsed="0" w:defQFormat="0" w:count="371">
+  <w:latentStyles w:defLockedState="0" w:defUIPriority="99" w:defSemiHidden="0" w:defUnhideWhenUsed="0" w:defQFormat="0" w:count="382">
     <w:lsdException w:name="Normal" w:uiPriority="0" w:qFormat="1"/>
     <w:lsdException w:name="heading 1" w:uiPriority="0" w:qFormat="1"/>
     <w:lsdException w:name="heading 2" w:semiHidden="1" w:uiPriority="9" w:unhideWhenUsed="1" w:qFormat="1"/>
@@ -2733,7 +2818,6 @@
     <w:lsdException w:name="HTML Sample" w:semiHidden="1" w:unhideWhenUsed="1"/>
     <w:lsdException w:name="HTML Typewriter" w:semiHidden="1" w:unhideWhenUsed="1"/>
     <w:lsdException w:name="HTML Variable" w:semiHidden="1" w:unhideWhenUsed="1"/>
-    <w:lsdException w:name="Normal Table" w:semiHidden="1" w:unhideWhenUsed="1"/>
     <w:lsdException w:name="annotation subject" w:semiHidden="1" w:unhideWhenUsed="1"/>
     <w:lsdException w:name="No List" w:semiHidden="1" w:unhideWhenUsed="1"/>
     <w:lsdException w:name="Outline List 1" w:semiHidden="1" w:unhideWhenUsed="1"/>
@@ -2779,11 +2863,9 @@
     <w:lsdException w:name="Table Subtle 1" w:semiHidden="1" w:unhideWhenUsed="1"/>
     <w:lsdException w:name="Table Subtle 2" w:semiHidden="1" w:unhideWhenUsed="1"/>
     <w:lsdException w:name="Table Web 1" w:semiHidden="1" w:unhideWhenUsed="1"/>
-    <w:lsdException w:name="Table Web 2" w:semiHidden="1" w:unhideWhenUsed="1"/>
     <w:lsdException w:name="Table Web 3" w:semiHidden="1" w:unhideWhenUsed="1"/>
     <w:lsdException w:name="Balloon Text" w:semiHidden="1" w:unhideWhenUsed="1"/>
     <w:lsdException w:name="Table Grid" w:uiPriority="39"/>
-    <w:lsdException w:name="Table Theme" w:semiHidden="1" w:unhideWhenUsed="1"/>
     <w:lsdException w:name="Placeholder Text" w:semiHidden="1"/>
     <w:lsdException w:name="No Spacing" w:uiPriority="1" w:qFormat="1"/>
     <w:lsdException w:name="Light Shading" w:uiPriority="60"/>
@@ -2999,6 +3081,8 @@
     <w:lsdException w:name="List Table 5 Dark Accent 6" w:uiPriority="50"/>
     <w:lsdException w:name="List Table 6 Colorful Accent 6" w:uiPriority="51"/>
     <w:lsdException w:name="List Table 7 Colorful Accent 6" w:uiPriority="52"/>
+    <w:lsdException w:name="Mention" w:semiHidden="1" w:unhideWhenUsed="1"/>
+    <w:lsdException w:name="Smart Hyperlink" w:semiHidden="1" w:unhideWhenUsed="1"/>
   </w:latentStyles>
   <w:style w:type="paragraph" w:default="1" w:styleId="Normal">
     <w:name w:val="Normal"/>
@@ -3176,6 +3260,7 @@
     <w:tblPr>
       <w:tblStyleRowBandSize w:val="1"/>
       <w:tblStyleColBandSize w:val="1"/>
+      <w:tblInd w:w="0" w:type="dxa"/>
       <w:tblCellMar>
         <w:top w:w="15" w:type="dxa"/>
         <w:left w:w="15" w:type="dxa"/>
@@ -3183,6 +3268,98 @@
         <w:right w:w="15" w:type="dxa"/>
       </w:tblCellMar>
     </w:tblPr>
+  </w:style>
+  <w:style w:type="character" w:styleId="CommentReference">
+    <w:name w:val="annotation reference"/>
+    <w:basedOn w:val="DefaultParagraphFont"/>
+    <w:uiPriority w:val="99"/>
+    <w:semiHidden/>
+    <w:unhideWhenUsed/>
+    <w:rsid w:val="00C164BD"/>
+    <w:rPr>
+      <w:sz w:val="18"/>
+      <w:szCs w:val="18"/>
+    </w:rPr>
+  </w:style>
+  <w:style w:type="paragraph" w:styleId="CommentText">
+    <w:name w:val="annotation text"/>
+    <w:basedOn w:val="Normal"/>
+    <w:link w:val="CommentTextChar"/>
+    <w:uiPriority w:val="99"/>
+    <w:semiHidden/>
+    <w:unhideWhenUsed/>
+    <w:rsid w:val="00C164BD"/>
+    <w:pPr>
+      <w:spacing w:line="240" w:lineRule="auto"/>
+    </w:pPr>
+  </w:style>
+  <w:style w:type="character" w:customStyle="1" w:styleId="CommentTextChar">
+    <w:name w:val="Comment Text Char"/>
+    <w:basedOn w:val="DefaultParagraphFont"/>
+    <w:link w:val="CommentText"/>
+    <w:uiPriority w:val="99"/>
+    <w:semiHidden/>
+    <w:rsid w:val="00C164BD"/>
+  </w:style>
+  <w:style w:type="paragraph" w:styleId="CommentSubject">
+    <w:name w:val="annotation subject"/>
+    <w:basedOn w:val="CommentText"/>
+    <w:next w:val="CommentText"/>
+    <w:link w:val="CommentSubjectChar"/>
+    <w:uiPriority w:val="99"/>
+    <w:semiHidden/>
+    <w:unhideWhenUsed/>
+    <w:rsid w:val="00C164BD"/>
+    <w:rPr>
+      <w:b/>
+      <w:bCs/>
+      <w:sz w:val="20"/>
+      <w:szCs w:val="20"/>
+    </w:rPr>
+  </w:style>
+  <w:style w:type="character" w:customStyle="1" w:styleId="CommentSubjectChar">
+    <w:name w:val="Comment Subject Char"/>
+    <w:basedOn w:val="CommentTextChar"/>
+    <w:link w:val="CommentSubject"/>
+    <w:uiPriority w:val="99"/>
+    <w:semiHidden/>
+    <w:rsid w:val="00C164BD"/>
+    <w:rPr>
+      <w:b/>
+      <w:bCs/>
+      <w:sz w:val="20"/>
+      <w:szCs w:val="20"/>
+    </w:rPr>
+  </w:style>
+  <w:style w:type="paragraph" w:styleId="BalloonText">
+    <w:name w:val="Balloon Text"/>
+    <w:basedOn w:val="Normal"/>
+    <w:link w:val="BalloonTextChar"/>
+    <w:uiPriority w:val="99"/>
+    <w:semiHidden/>
+    <w:unhideWhenUsed/>
+    <w:rsid w:val="00C164BD"/>
+    <w:pPr>
+      <w:spacing w:after="0" w:line="240" w:lineRule="auto"/>
+    </w:pPr>
+    <w:rPr>
+      <w:rFonts w:ascii="Times New Roman" w:hAnsi="Times New Roman" w:cs="Times New Roman"/>
+      <w:sz w:val="18"/>
+      <w:szCs w:val="18"/>
+    </w:rPr>
+  </w:style>
+  <w:style w:type="character" w:customStyle="1" w:styleId="BalloonTextChar">
+    <w:name w:val="Balloon Text Char"/>
+    <w:basedOn w:val="DefaultParagraphFont"/>
+    <w:link w:val="BalloonText"/>
+    <w:uiPriority w:val="99"/>
+    <w:semiHidden/>
+    <w:rsid w:val="00C164BD"/>
+    <w:rPr>
+      <w:rFonts w:ascii="Times New Roman" w:hAnsi="Times New Roman" w:cs="Times New Roman"/>
+      <w:sz w:val="18"/>
+      <w:szCs w:val="18"/>
+    </w:rPr>
   </w:style>
 </w:styles>
 </file>

</xml_diff>